<commit_message>
--Centralized Tools: Database Version Control Module Documentation Update--
Updated the Template - Installing or Upgrading the Database.docx to remove the "_DB" prefix from the upgrade file naming convention
</commit_message>
<xml_diff>
--- a/docs/Template - Installing or Upgrading the Database.docx
+++ b/docs/Template - Installing or Upgrading the Database.docx
@@ -115,7 +115,7 @@
       </w:r>
       <w:proofErr w:type="spellStart"/>
       <w:r>
-        <w:t>DB_DDL_DML_update_v</w:t>
+        <w:t>DDL_DML_update_v</w:t>
       </w:r>
       <w:proofErr w:type="spellEnd"/>
       <w:r>
@@ -127,16 +127,28 @@
       </w:r>
       <w:proofErr w:type="spellEnd"/>
       <w:r>
-        <w:t xml:space="preserve"> where [MAJOR] is the major version number and [M</w:t>
-      </w:r>
-      <w:bookmarkStart w:id="4" w:name="_GoBack"/>
-      <w:bookmarkEnd w:id="4"/>
-      <w:r>
-        <w:t xml:space="preserve">INOR] is the minor version number) in the </w:t>
+        <w:t xml:space="preserve"> where [MAJOR] is the major version number and [MINOR] is the minor version number) in the </w:t>
+      </w:r>
+      <w:commentRangeStart w:id="4"/>
+      <w:r>
+        <w:t>[SQL Directory]</w:t>
+      </w:r>
+      <w:commentRangeEnd w:id="4"/>
+      <w:r>
+        <w:rPr>
+          <w:rStyle w:val="CommentReference"/>
+        </w:rPr>
+        <w:commentReference w:id="4"/>
+      </w:r>
+      <w:r>
+        <w:t>/</w:t>
+      </w:r>
+      <w:r>
+        <w:t xml:space="preserve">upgrades folder will be run in order to upgrade the database to the desired version.  For instance if the current version of the database is 0.3 and the desired database version is 0.5 the </w:t>
       </w:r>
       <w:commentRangeStart w:id="5"/>
       <w:r>
-        <w:t>[SQL Directory]</w:t>
+        <w:t>[DB File Name Prefix]</w:t>
       </w:r>
       <w:commentRangeEnd w:id="5"/>
       <w:r>
@@ -146,10 +158,7 @@
         <w:commentReference w:id="5"/>
       </w:r>
       <w:r>
-        <w:t>/</w:t>
-      </w:r>
-      <w:r>
-        <w:t xml:space="preserve">upgrades folder will be run in order to upgrade the database to the desired version.  For instance if the current version of the database is 0.3 and the desired database version is 0.5 the </w:t>
+        <w:t xml:space="preserve">_DDL_DML_update_v0.4.sql and </w:t>
       </w:r>
       <w:commentRangeStart w:id="6"/>
       <w:r>
@@ -163,21 +172,12 @@
         <w:commentReference w:id="6"/>
       </w:r>
       <w:r>
-        <w:t xml:space="preserve">_DB_DDL_DML_update_v0.4.sql and </w:t>
-      </w:r>
-      <w:commentRangeStart w:id="7"/>
-      <w:r>
-        <w:t>[DB File Name Prefix]</w:t>
-      </w:r>
-      <w:commentRangeEnd w:id="7"/>
-      <w:r>
-        <w:rPr>
-          <w:rStyle w:val="CommentReference"/>
-        </w:rPr>
-        <w:commentReference w:id="7"/>
-      </w:r>
-      <w:r>
-        <w:t xml:space="preserve">_DB_DDL_DML_update_v0.5.sql files will be executed on the database instance in that order to perform the upgrade.  </w:t>
+        <w:t>_</w:t>
+      </w:r>
+      <w:bookmarkStart w:id="7" w:name="_GoBack"/>
+      <w:bookmarkEnd w:id="7"/>
+      <w:r>
+        <w:t xml:space="preserve">DDL_DML_update_v0.5.sql files will be executed on the database instance in that order to perform the upgrade.  </w:t>
       </w:r>
     </w:p>
     <w:p>
@@ -294,7 +294,7 @@
       </w:r>
     </w:p>
   </w:comment>
-  <w:comment w:id="5" w:author="Jesse Abdul" w:date="2018-06-12T09:24:00Z" w:initials="JA">
+  <w:comment w:id="4" w:author="Jesse Abdul" w:date="2018-06-12T09:24:00Z" w:initials="JA">
     <w:p>
       <w:pPr>
         <w:pStyle w:val="CommentText"/>
@@ -315,26 +315,26 @@
       <w:proofErr w:type="spellEnd"/>
       <w:r>
         <w:t xml:space="preserve"> based on the type of implementation</w:t>
+      </w:r>
+    </w:p>
+  </w:comment>
+  <w:comment w:id="5" w:author="Jesse Abdul" w:date="2018-06-12T09:23:00Z" w:initials="JA">
+    <w:p>
+      <w:pPr>
+        <w:pStyle w:val="CommentText"/>
+      </w:pPr>
+      <w:r>
+        <w:rPr>
+          <w:rStyle w:val="CommentReference"/>
+        </w:rPr>
+        <w:annotationRef/>
+      </w:r>
+      <w:r>
+        <w:t>Replace with the database file name prefix based on the database</w:t>
       </w:r>
     </w:p>
   </w:comment>
   <w:comment w:id="6" w:author="Jesse Abdul" w:date="2018-06-12T09:23:00Z" w:initials="JA">
-    <w:p>
-      <w:pPr>
-        <w:pStyle w:val="CommentText"/>
-      </w:pPr>
-      <w:r>
-        <w:rPr>
-          <w:rStyle w:val="CommentReference"/>
-        </w:rPr>
-        <w:annotationRef/>
-      </w:r>
-      <w:r>
-        <w:t>Replace with the database file name prefix based on the database</w:t>
-      </w:r>
-    </w:p>
-  </w:comment>
-  <w:comment w:id="7" w:author="Jesse Abdul" w:date="2018-06-12T09:23:00Z" w:initials="JA">
     <w:p>
       <w:pPr>
         <w:pStyle w:val="CommentText"/>

</xml_diff>